<commit_message>
Alterações nos requisitos de banco
</commit_message>
<xml_diff>
--- a/documents/requisitos de software.docx
+++ b/documents/requisitos de software.docx
@@ -1057,7 +1057,43 @@
           <w:szCs w:val="24"/>
           <w:u w:val="none"/>
         </w:rPr>
-        <w:t>O sistema deve permitir o cadastro de bancos. O usuário deve informar obrigatoriamente o código do banco e o nome do banco.</w:t>
+        <w:t xml:space="preserve">O sistema deve permitir o cadastro de bancos. O usuário deve informar obrigatoriamente o código do banco </w:t>
+      </w:r>
+      <w:r>
+        <w:rPr>
+          <w:rFonts w:ascii="Arial" w:hAnsi="Arial"/>
+          <w:b w:val="false"/>
+          <w:bCs w:val="false"/>
+          <w:i w:val="false"/>
+          <w:iCs w:val="false"/>
+          <w:strike w:val="false"/>
+          <w:dstrike w:val="false"/>
+          <w:outline w:val="false"/>
+          <w:shadow w:val="false"/>
+          <w:color w:val="000000"/>
+          <w:sz w:val="24"/>
+          <w:szCs w:val="24"/>
+          <w:u w:val="none"/>
+        </w:rPr>
+        <w:t>(COMPE)</w:t>
+      </w:r>
+      <w:r>
+        <w:rPr>
+          <w:rFonts w:ascii="Arial" w:hAnsi="Arial"/>
+          <w:b w:val="false"/>
+          <w:bCs w:val="false"/>
+          <w:i w:val="false"/>
+          <w:iCs w:val="false"/>
+          <w:strike w:val="false"/>
+          <w:dstrike w:val="false"/>
+          <w:outline w:val="false"/>
+          <w:shadow w:val="false"/>
+          <w:color w:val="000000"/>
+          <w:sz w:val="24"/>
+          <w:szCs w:val="24"/>
+          <w:u w:val="none"/>
+        </w:rPr>
+        <w:t xml:space="preserve"> e o nome do banco.</w:t>
       </w:r>
     </w:p>
     <w:p>
@@ -1135,7 +1171,43 @@
           <w:szCs w:val="24"/>
           <w:u w:val="none"/>
         </w:rPr>
-        <w:t>O sistema deve permitir alterar o nome do banco.</w:t>
+        <w:t xml:space="preserve">O sistema deve permitir alterar o </w:t>
+      </w:r>
+      <w:r>
+        <w:rPr>
+          <w:rFonts w:ascii="Arial" w:hAnsi="Arial"/>
+          <w:b w:val="false"/>
+          <w:bCs w:val="false"/>
+          <w:i w:val="false"/>
+          <w:iCs w:val="false"/>
+          <w:strike w:val="false"/>
+          <w:dstrike w:val="false"/>
+          <w:outline w:val="false"/>
+          <w:shadow w:val="false"/>
+          <w:color w:val="000000"/>
+          <w:sz w:val="24"/>
+          <w:szCs w:val="24"/>
+          <w:u w:val="none"/>
+        </w:rPr>
+        <w:t>código e</w:t>
+      </w:r>
+      <w:r>
+        <w:rPr>
+          <w:rFonts w:ascii="Arial" w:hAnsi="Arial"/>
+          <w:b w:val="false"/>
+          <w:bCs w:val="false"/>
+          <w:i w:val="false"/>
+          <w:iCs w:val="false"/>
+          <w:strike w:val="false"/>
+          <w:dstrike w:val="false"/>
+          <w:outline w:val="false"/>
+          <w:shadow w:val="false"/>
+          <w:color w:val="000000"/>
+          <w:sz w:val="24"/>
+          <w:szCs w:val="24"/>
+          <w:u w:val="none"/>
+        </w:rPr>
+        <w:t xml:space="preserve"> nome do banco.</w:t>
       </w:r>
     </w:p>
     <w:p>
@@ -1202,7 +1274,39 @@
           <w:sz w:val="24"/>
           <w:szCs w:val="24"/>
         </w:rPr>
-        <w:t>O sistema deve permitir buscar os bancos usando como critério: código ou nome. Caso nenhum critério seja informado, a busca deve retornar todos os bancos. A busca deve retornar código do banco e nome do banco.</w:t>
+        <w:t xml:space="preserve">O sistema deve permitir buscar os bancos usando como critério: código ou nome </w:t>
+      </w:r>
+      <w:r>
+        <w:rPr>
+          <w:rFonts w:ascii="Arial" w:hAnsi="Arial"/>
+          <w:sz w:val="24"/>
+          <w:szCs w:val="24"/>
+        </w:rPr>
+        <w:t>parcial</w:t>
+      </w:r>
+      <w:r>
+        <w:rPr>
+          <w:rFonts w:ascii="Arial" w:hAnsi="Arial"/>
+          <w:sz w:val="24"/>
+          <w:szCs w:val="24"/>
+        </w:rPr>
+        <w:t xml:space="preserve">. Caso nenhum critério seja informado, a busca deve retornar todos os bancos. A busca deve retornar </w:t>
+      </w:r>
+      <w:r>
+        <w:rPr>
+          <w:rFonts w:ascii="Arial" w:hAnsi="Arial"/>
+          <w:sz w:val="24"/>
+          <w:szCs w:val="24"/>
+        </w:rPr>
+        <w:t xml:space="preserve">id, </w:t>
+      </w:r>
+      <w:r>
+        <w:rPr>
+          <w:rFonts w:ascii="Arial" w:hAnsi="Arial"/>
+          <w:sz w:val="24"/>
+          <w:szCs w:val="24"/>
+        </w:rPr>
+        <w:t>código do banco e nome do banco.</w:t>
       </w:r>
     </w:p>
     <w:p>

</xml_diff>

<commit_message>
Implementação de controlador e validações de clientes
</commit_message>
<xml_diff>
--- a/documents/requisitos de software.docx
+++ b/documents/requisitos de software.docx
@@ -1057,43 +1057,7 @@
           <w:szCs w:val="24"/>
           <w:u w:val="none"/>
         </w:rPr>
-        <w:t xml:space="preserve">O sistema deve permitir o cadastro de bancos. O usuário deve informar obrigatoriamente o código do banco </w:t>
-      </w:r>
-      <w:r>
-        <w:rPr>
-          <w:rFonts w:ascii="Arial" w:hAnsi="Arial"/>
-          <w:b w:val="false"/>
-          <w:bCs w:val="false"/>
-          <w:i w:val="false"/>
-          <w:iCs w:val="false"/>
-          <w:strike w:val="false"/>
-          <w:dstrike w:val="false"/>
-          <w:outline w:val="false"/>
-          <w:shadow w:val="false"/>
-          <w:color w:val="000000"/>
-          <w:sz w:val="24"/>
-          <w:szCs w:val="24"/>
-          <w:u w:val="none"/>
-        </w:rPr>
-        <w:t>(COMPE)</w:t>
-      </w:r>
-      <w:r>
-        <w:rPr>
-          <w:rFonts w:ascii="Arial" w:hAnsi="Arial"/>
-          <w:b w:val="false"/>
-          <w:bCs w:val="false"/>
-          <w:i w:val="false"/>
-          <w:iCs w:val="false"/>
-          <w:strike w:val="false"/>
-          <w:dstrike w:val="false"/>
-          <w:outline w:val="false"/>
-          <w:shadow w:val="false"/>
-          <w:color w:val="000000"/>
-          <w:sz w:val="24"/>
-          <w:szCs w:val="24"/>
-          <w:u w:val="none"/>
-        </w:rPr>
-        <w:t xml:space="preserve"> e o nome do banco.</w:t>
+        <w:t>O sistema deve permitir o cadastro de bancos. O usuário deve informar obrigatoriamente o código do banco (COMPE) e o nome do banco.</w:t>
       </w:r>
     </w:p>
     <w:p>
@@ -1171,43 +1135,7 @@
           <w:szCs w:val="24"/>
           <w:u w:val="none"/>
         </w:rPr>
-        <w:t xml:space="preserve">O sistema deve permitir alterar o </w:t>
-      </w:r>
-      <w:r>
-        <w:rPr>
-          <w:rFonts w:ascii="Arial" w:hAnsi="Arial"/>
-          <w:b w:val="false"/>
-          <w:bCs w:val="false"/>
-          <w:i w:val="false"/>
-          <w:iCs w:val="false"/>
-          <w:strike w:val="false"/>
-          <w:dstrike w:val="false"/>
-          <w:outline w:val="false"/>
-          <w:shadow w:val="false"/>
-          <w:color w:val="000000"/>
-          <w:sz w:val="24"/>
-          <w:szCs w:val="24"/>
-          <w:u w:val="none"/>
-        </w:rPr>
-        <w:t>código e</w:t>
-      </w:r>
-      <w:r>
-        <w:rPr>
-          <w:rFonts w:ascii="Arial" w:hAnsi="Arial"/>
-          <w:b w:val="false"/>
-          <w:bCs w:val="false"/>
-          <w:i w:val="false"/>
-          <w:iCs w:val="false"/>
-          <w:strike w:val="false"/>
-          <w:dstrike w:val="false"/>
-          <w:outline w:val="false"/>
-          <w:shadow w:val="false"/>
-          <w:color w:val="000000"/>
-          <w:sz w:val="24"/>
-          <w:szCs w:val="24"/>
-          <w:u w:val="none"/>
-        </w:rPr>
-        <w:t xml:space="preserve"> nome do banco.</w:t>
+        <w:t>O sistema deve permitir alterar o código e nome do banco.</w:t>
       </w:r>
     </w:p>
     <w:p>
@@ -1274,506 +1202,582 @@
           <w:sz w:val="24"/>
           <w:szCs w:val="24"/>
         </w:rPr>
-        <w:t xml:space="preserve">O sistema deve permitir buscar os bancos usando como critério: código ou nome </w:t>
-      </w:r>
-      <w:r>
-        <w:rPr>
-          <w:rFonts w:ascii="Arial" w:hAnsi="Arial"/>
-          <w:sz w:val="24"/>
-          <w:szCs w:val="24"/>
+        <w:t>O sistema deve permitir buscar os bancos usando como critério: código ou nome parcial. Caso nenhum critério seja informado, a busca deve retornar todos os bancos. A busca deve retornar id, código do banco e nome do banco.</w:t>
+      </w:r>
+    </w:p>
+    <w:p>
+      <w:pPr>
+        <w:pStyle w:val="Normal"/>
+        <w:bidi w:val="0"/>
+        <w:spacing w:before="0" w:after="57"/>
+        <w:jc w:val="left"/>
+        <w:rPr>
+          <w:rFonts w:ascii="Arial" w:hAnsi="Arial"/>
+          <w:sz w:val="24"/>
+          <w:szCs w:val="24"/>
+        </w:rPr>
+      </w:pPr>
+      <w:r>
+        <w:rPr>
+          <w:rFonts w:ascii="Arial" w:hAnsi="Arial"/>
+          <w:sz w:val="24"/>
+          <w:szCs w:val="24"/>
+        </w:rPr>
+      </w:r>
+    </w:p>
+    <w:p>
+      <w:pPr>
+        <w:pStyle w:val="Normal"/>
+        <w:bidi w:val="0"/>
+        <w:spacing w:before="0" w:after="57"/>
+        <w:jc w:val="left"/>
+        <w:rPr>
+          <w:rFonts w:ascii="Arial" w:hAnsi="Arial"/>
+          <w:b/>
+          <w:bCs/>
+          <w:sz w:val="24"/>
+          <w:szCs w:val="24"/>
+        </w:rPr>
+      </w:pPr>
+      <w:r>
+        <w:rPr>
+          <w:rFonts w:ascii="Arial" w:hAnsi="Arial"/>
+          <w:b/>
+          <w:bCs/>
+          <w:sz w:val="24"/>
+          <w:szCs w:val="24"/>
+        </w:rPr>
+        <w:t>RF15 — CADASTRAR PROPOSTA</w:t>
+      </w:r>
+    </w:p>
+    <w:p>
+      <w:pPr>
+        <w:pStyle w:val="Contedodatabela"/>
+        <w:widowControl w:val="false"/>
+        <w:bidi w:val="0"/>
+        <w:spacing w:before="0" w:after="57"/>
+        <w:jc w:val="left"/>
+        <w:rPr>
+          <w:rFonts w:ascii="Arial" w:hAnsi="Arial"/>
+          <w:sz w:val="24"/>
+          <w:szCs w:val="24"/>
+        </w:rPr>
+      </w:pPr>
+      <w:r>
+        <w:rPr>
+          <w:rFonts w:ascii="Arial" w:hAnsi="Arial"/>
+          <w:b w:val="false"/>
+          <w:bCs w:val="false"/>
+          <w:i w:val="false"/>
+          <w:iCs w:val="false"/>
+          <w:strike w:val="false"/>
+          <w:dstrike w:val="false"/>
+          <w:outline w:val="false"/>
+          <w:shadow w:val="false"/>
+          <w:color w:val="000000"/>
+          <w:sz w:val="24"/>
+          <w:szCs w:val="24"/>
+          <w:u w:val="none"/>
+        </w:rPr>
+        <w:t>O sistema deve permitir o cadastro de propostas. O usuário deve informar obrigatoriamente código da proposta, valor, data de geração, funcionário responsável, banco em que foi gerado e cliente a quem se destina a proposta, podendo informar opcionalmente, a data de pagamento.</w:t>
+      </w:r>
+    </w:p>
+    <w:p>
+      <w:pPr>
+        <w:pStyle w:val="Contedodatabela"/>
+        <w:widowControl w:val="false"/>
+        <w:bidi w:val="0"/>
+        <w:spacing w:before="0" w:after="57"/>
+        <w:jc w:val="left"/>
+        <w:rPr>
+          <w:rFonts w:ascii="Arial" w:hAnsi="Arial"/>
+          <w:sz w:val="24"/>
+          <w:szCs w:val="24"/>
+        </w:rPr>
+      </w:pPr>
+      <w:r>
+        <w:rPr>
+          <w:rFonts w:ascii="Arial" w:hAnsi="Arial"/>
+          <w:sz w:val="24"/>
+          <w:szCs w:val="24"/>
+        </w:rPr>
+      </w:r>
+    </w:p>
+    <w:p>
+      <w:pPr>
+        <w:pStyle w:val="Normal"/>
+        <w:bidi w:val="0"/>
+        <w:spacing w:before="0" w:after="57"/>
+        <w:jc w:val="left"/>
+        <w:rPr>
+          <w:rFonts w:ascii="Arial" w:hAnsi="Arial"/>
+          <w:b/>
+          <w:bCs/>
+          <w:sz w:val="24"/>
+          <w:szCs w:val="24"/>
+        </w:rPr>
+      </w:pPr>
+      <w:r>
+        <w:rPr>
+          <w:rFonts w:ascii="Arial" w:hAnsi="Arial"/>
+          <w:b/>
+          <w:bCs/>
+          <w:sz w:val="24"/>
+          <w:szCs w:val="24"/>
+        </w:rPr>
+        <w:t>RF16 — ALTERAR PROPOSTA</w:t>
+      </w:r>
+    </w:p>
+    <w:p>
+      <w:pPr>
+        <w:pStyle w:val="Contedodatabela"/>
+        <w:widowControl w:val="false"/>
+        <w:bidi w:val="0"/>
+        <w:spacing w:before="0" w:after="57"/>
+        <w:jc w:val="left"/>
+        <w:rPr>
+          <w:rFonts w:ascii="Arial" w:hAnsi="Arial"/>
+          <w:sz w:val="24"/>
+          <w:szCs w:val="24"/>
+        </w:rPr>
+      </w:pPr>
+      <w:r>
+        <w:rPr>
+          <w:rFonts w:ascii="Arial" w:hAnsi="Arial"/>
+          <w:b w:val="false"/>
+          <w:bCs w:val="false"/>
+          <w:i w:val="false"/>
+          <w:iCs w:val="false"/>
+          <w:strike w:val="false"/>
+          <w:dstrike w:val="false"/>
+          <w:outline w:val="false"/>
+          <w:shadow w:val="false"/>
+          <w:color w:val="000000"/>
+          <w:sz w:val="24"/>
+          <w:szCs w:val="24"/>
+          <w:u w:val="none"/>
+        </w:rPr>
+        <w:t>O sistema deve permitir alterar código, valor, data de geração e data de pagamento das propostas.</w:t>
+      </w:r>
+    </w:p>
+    <w:p>
+      <w:pPr>
+        <w:pStyle w:val="Contedodatabela"/>
+        <w:widowControl w:val="false"/>
+        <w:bidi w:val="0"/>
+        <w:spacing w:before="0" w:after="57"/>
+        <w:jc w:val="left"/>
+        <w:rPr>
+          <w:rFonts w:ascii="Arial" w:hAnsi="Arial"/>
+          <w:sz w:val="24"/>
+          <w:szCs w:val="24"/>
+        </w:rPr>
+      </w:pPr>
+      <w:r>
+        <w:rPr>
+          <w:rFonts w:ascii="Arial" w:hAnsi="Arial"/>
+          <w:sz w:val="24"/>
+          <w:szCs w:val="24"/>
+        </w:rPr>
+      </w:r>
+    </w:p>
+    <w:p>
+      <w:pPr>
+        <w:pStyle w:val="Normal"/>
+        <w:bidi w:val="0"/>
+        <w:spacing w:before="0" w:after="57"/>
+        <w:jc w:val="left"/>
+        <w:rPr>
+          <w:rFonts w:ascii="Arial" w:hAnsi="Arial"/>
+          <w:b/>
+          <w:bCs/>
+          <w:sz w:val="24"/>
+          <w:szCs w:val="24"/>
+        </w:rPr>
+      </w:pPr>
+      <w:r>
+        <w:rPr>
+          <w:rFonts w:ascii="Arial" w:hAnsi="Arial"/>
+          <w:b/>
+          <w:bCs/>
+          <w:sz w:val="24"/>
+          <w:szCs w:val="24"/>
+        </w:rPr>
+        <w:t>RF17 — BUSCAR PROPOSTA</w:t>
+      </w:r>
+    </w:p>
+    <w:p>
+      <w:pPr>
+        <w:pStyle w:val="Contedodatabela"/>
+        <w:widowControl w:val="false"/>
+        <w:bidi w:val="0"/>
+        <w:spacing w:before="0" w:after="57"/>
+        <w:jc w:val="left"/>
+        <w:rPr>
+          <w:rFonts w:ascii="Arial" w:hAnsi="Arial"/>
+          <w:sz w:val="24"/>
+          <w:szCs w:val="24"/>
+        </w:rPr>
+      </w:pPr>
+      <w:r>
+        <w:rPr>
+          <w:rFonts w:ascii="Arial" w:hAnsi="Arial"/>
+          <w:b w:val="false"/>
+          <w:bCs w:val="false"/>
+          <w:i w:val="false"/>
+          <w:iCs w:val="false"/>
+          <w:strike w:val="false"/>
+          <w:dstrike w:val="false"/>
+          <w:outline w:val="false"/>
+          <w:shadow w:val="false"/>
+          <w:color w:val="000000"/>
+          <w:sz w:val="24"/>
+          <w:szCs w:val="24"/>
+          <w:u w:val="none"/>
+        </w:rPr>
+        <w:t>O sistema deve permitir buscar as propostas usando como critério opcionais: código da proposta, nome do funcionário responsável e código do banco. A busca deve ter como critério obrigatório um intervalo de duas datas que deve ser referente à data de geração ou data de pagamento. Caso o código da proposta seja informado, as datas devem ser ignoradas na busca. A busca deve retornar código da proposta, valor, data de geração, data de pagamento, status, nome do funcionário, nome do banco, CPF do cliente e nome do cliente.</w:t>
+      </w:r>
+    </w:p>
+    <w:p>
+      <w:pPr>
+        <w:pStyle w:val="Contedodatabela"/>
+        <w:widowControl w:val="false"/>
+        <w:bidi w:val="0"/>
+        <w:spacing w:before="0" w:after="57"/>
+        <w:jc w:val="left"/>
+        <w:rPr>
+          <w:rFonts w:ascii="Arial" w:hAnsi="Arial"/>
+          <w:sz w:val="24"/>
+          <w:szCs w:val="24"/>
+        </w:rPr>
+      </w:pPr>
+      <w:r>
+        <w:rPr>
+          <w:rFonts w:ascii="Arial" w:hAnsi="Arial"/>
+          <w:sz w:val="24"/>
+          <w:szCs w:val="24"/>
+        </w:rPr>
+      </w:r>
+    </w:p>
+    <w:p>
+      <w:pPr>
+        <w:pStyle w:val="Normal"/>
+        <w:bidi w:val="0"/>
+        <w:spacing w:before="0" w:after="57"/>
+        <w:jc w:val="left"/>
+        <w:rPr>
+          <w:rFonts w:ascii="Arial" w:hAnsi="Arial"/>
+          <w:b/>
+          <w:bCs/>
+          <w:sz w:val="24"/>
+          <w:szCs w:val="24"/>
+        </w:rPr>
+      </w:pPr>
+      <w:r>
+        <w:rPr>
+          <w:rFonts w:ascii="Arial" w:hAnsi="Arial"/>
+          <w:b/>
+          <w:bCs/>
+          <w:sz w:val="24"/>
+          <w:szCs w:val="24"/>
+        </w:rPr>
+        <w:t>RF18 — CADASTRAR CLIENTE</w:t>
+      </w:r>
+    </w:p>
+    <w:p>
+      <w:pPr>
+        <w:pStyle w:val="Contedodatabela"/>
+        <w:widowControl w:val="false"/>
+        <w:bidi w:val="0"/>
+        <w:spacing w:before="0" w:after="57"/>
+        <w:jc w:val="left"/>
+        <w:rPr>
+          <w:rFonts w:ascii="Arial" w:hAnsi="Arial"/>
+          <w:sz w:val="24"/>
+          <w:szCs w:val="24"/>
+        </w:rPr>
+      </w:pPr>
+      <w:r>
+        <w:rPr>
+          <w:rFonts w:ascii="Arial" w:hAnsi="Arial"/>
+          <w:b w:val="false"/>
+          <w:bCs w:val="false"/>
+          <w:i w:val="false"/>
+          <w:iCs w:val="false"/>
+          <w:strike w:val="false"/>
+          <w:dstrike w:val="false"/>
+          <w:outline w:val="false"/>
+          <w:shadow w:val="false"/>
+          <w:color w:val="000000"/>
+          <w:sz w:val="24"/>
+          <w:szCs w:val="24"/>
+          <w:u w:val="none"/>
+        </w:rPr>
+        <w:t>O sistema deve permitir o cadastro de clientes. O usuário deve informar obrigatoriamente CPF, nome, telefone e data de nascimento do cliente.</w:t>
+      </w:r>
+    </w:p>
+    <w:p>
+      <w:pPr>
+        <w:pStyle w:val="Contedodatabela"/>
+        <w:widowControl w:val="false"/>
+        <w:bidi w:val="0"/>
+        <w:spacing w:before="0" w:after="57"/>
+        <w:jc w:val="left"/>
+        <w:rPr>
+          <w:rFonts w:ascii="Arial" w:hAnsi="Arial"/>
+          <w:sz w:val="24"/>
+          <w:szCs w:val="24"/>
+        </w:rPr>
+      </w:pPr>
+      <w:r>
+        <w:rPr>
+          <w:rFonts w:ascii="Arial" w:hAnsi="Arial"/>
+          <w:sz w:val="24"/>
+          <w:szCs w:val="24"/>
+        </w:rPr>
+      </w:r>
+    </w:p>
+    <w:p>
+      <w:pPr>
+        <w:pStyle w:val="Normal"/>
+        <w:bidi w:val="0"/>
+        <w:spacing w:before="0" w:after="57"/>
+        <w:jc w:val="left"/>
+        <w:rPr>
+          <w:rFonts w:ascii="Arial" w:hAnsi="Arial"/>
+          <w:b/>
+          <w:bCs/>
+          <w:sz w:val="24"/>
+          <w:szCs w:val="24"/>
+        </w:rPr>
+      </w:pPr>
+      <w:r>
+        <w:rPr>
+          <w:rFonts w:ascii="Arial" w:hAnsi="Arial"/>
+          <w:b/>
+          <w:bCs/>
+          <w:sz w:val="24"/>
+          <w:szCs w:val="24"/>
+        </w:rPr>
+        <w:t>RF19 — ALTERAR CLIENTE</w:t>
+      </w:r>
+    </w:p>
+    <w:p>
+      <w:pPr>
+        <w:pStyle w:val="Contedodatabela"/>
+        <w:widowControl w:val="false"/>
+        <w:bidi w:val="0"/>
+        <w:spacing w:before="0" w:after="57"/>
+        <w:jc w:val="left"/>
+        <w:rPr>
+          <w:rFonts w:ascii="Arial" w:hAnsi="Arial"/>
+          <w:sz w:val="24"/>
+          <w:szCs w:val="24"/>
+        </w:rPr>
+      </w:pPr>
+      <w:r>
+        <w:rPr>
+          <w:rFonts w:ascii="Arial" w:hAnsi="Arial"/>
+          <w:b w:val="false"/>
+          <w:bCs w:val="false"/>
+          <w:i w:val="false"/>
+          <w:iCs w:val="false"/>
+          <w:strike w:val="false"/>
+          <w:dstrike w:val="false"/>
+          <w:outline w:val="false"/>
+          <w:shadow w:val="false"/>
+          <w:color w:val="000000"/>
+          <w:sz w:val="24"/>
+          <w:szCs w:val="24"/>
+          <w:u w:val="none"/>
+        </w:rPr>
+        <w:t>O sistema deve permitir alterar CPF, nome, telefone e data de nascimento dos clientes.</w:t>
+      </w:r>
+    </w:p>
+    <w:p>
+      <w:pPr>
+        <w:pStyle w:val="Contedodatabela"/>
+        <w:widowControl w:val="false"/>
+        <w:bidi w:val="0"/>
+        <w:spacing w:before="0" w:after="57"/>
+        <w:jc w:val="left"/>
+        <w:rPr>
+          <w:rFonts w:ascii="Arial" w:hAnsi="Arial"/>
+          <w:sz w:val="24"/>
+          <w:szCs w:val="24"/>
+        </w:rPr>
+      </w:pPr>
+      <w:r>
+        <w:rPr>
+          <w:rFonts w:ascii="Arial" w:hAnsi="Arial"/>
+          <w:sz w:val="24"/>
+          <w:szCs w:val="24"/>
+        </w:rPr>
+      </w:r>
+    </w:p>
+    <w:p>
+      <w:pPr>
+        <w:pStyle w:val="Normal"/>
+        <w:bidi w:val="0"/>
+        <w:spacing w:before="0" w:after="57"/>
+        <w:jc w:val="left"/>
+        <w:rPr>
+          <w:rFonts w:ascii="Arial" w:hAnsi="Arial"/>
+          <w:b/>
+          <w:bCs/>
+          <w:sz w:val="24"/>
+          <w:szCs w:val="24"/>
+        </w:rPr>
+      </w:pPr>
+      <w:r>
+        <w:rPr>
+          <w:rFonts w:ascii="Arial" w:hAnsi="Arial"/>
+          <w:b/>
+          <w:bCs/>
+          <w:sz w:val="24"/>
+          <w:szCs w:val="24"/>
+        </w:rPr>
+        <w:t>RF20 — BUSCAR CLIENTE</w:t>
+      </w:r>
+    </w:p>
+    <w:p>
+      <w:pPr>
+        <w:pStyle w:val="Contedodatabela"/>
+        <w:widowControl w:val="false"/>
+        <w:bidi w:val="0"/>
+        <w:spacing w:before="0" w:after="57"/>
+        <w:jc w:val="left"/>
+        <w:rPr>
+          <w:rFonts w:ascii="Arial" w:hAnsi="Arial"/>
+          <w:sz w:val="24"/>
+          <w:szCs w:val="24"/>
+        </w:rPr>
+      </w:pPr>
+      <w:r>
+        <w:rPr>
+          <w:rFonts w:ascii="Arial" w:hAnsi="Arial"/>
+          <w:b w:val="false"/>
+          <w:bCs w:val="false"/>
+          <w:i w:val="false"/>
+          <w:iCs w:val="false"/>
+          <w:strike w:val="false"/>
+          <w:dstrike w:val="false"/>
+          <w:outline w:val="false"/>
+          <w:shadow w:val="false"/>
+          <w:color w:val="000000"/>
+          <w:sz w:val="24"/>
+          <w:szCs w:val="24"/>
+          <w:u w:val="none"/>
+        </w:rPr>
+        <w:t xml:space="preserve">O sistema deve permitir buscar clientes com os critérios: CPF, nome </w:t>
+      </w:r>
+      <w:r>
+        <w:rPr>
+          <w:rFonts w:ascii="Arial" w:hAnsi="Arial"/>
+          <w:b w:val="false"/>
+          <w:bCs w:val="false"/>
+          <w:i w:val="false"/>
+          <w:iCs w:val="false"/>
+          <w:strike w:val="false"/>
+          <w:dstrike w:val="false"/>
+          <w:outline w:val="false"/>
+          <w:shadow w:val="false"/>
+          <w:color w:val="000000"/>
+          <w:sz w:val="24"/>
+          <w:szCs w:val="24"/>
+          <w:u w:val="none"/>
         </w:rPr>
         <w:t>parcial</w:t>
       </w:r>
       <w:r>
         <w:rPr>
           <w:rFonts w:ascii="Arial" w:hAnsi="Arial"/>
-          <w:sz w:val="24"/>
-          <w:szCs w:val="24"/>
-        </w:rPr>
-        <w:t xml:space="preserve">. Caso nenhum critério seja informado, a busca deve retornar todos os bancos. A busca deve retornar </w:t>
-      </w:r>
-      <w:r>
-        <w:rPr>
-          <w:rFonts w:ascii="Arial" w:hAnsi="Arial"/>
-          <w:sz w:val="24"/>
-          <w:szCs w:val="24"/>
-        </w:rPr>
-        <w:t xml:space="preserve">id, </w:t>
-      </w:r>
-      <w:r>
-        <w:rPr>
-          <w:rFonts w:ascii="Arial" w:hAnsi="Arial"/>
-          <w:sz w:val="24"/>
-          <w:szCs w:val="24"/>
-        </w:rPr>
-        <w:t>código do banco e nome do banco.</w:t>
-      </w:r>
-    </w:p>
-    <w:p>
-      <w:pPr>
-        <w:pStyle w:val="Normal"/>
-        <w:bidi w:val="0"/>
-        <w:spacing w:before="0" w:after="57"/>
-        <w:jc w:val="left"/>
-        <w:rPr>
-          <w:rFonts w:ascii="Arial" w:hAnsi="Arial"/>
-          <w:sz w:val="24"/>
-          <w:szCs w:val="24"/>
-        </w:rPr>
-      </w:pPr>
-      <w:r>
-        <w:rPr>
-          <w:rFonts w:ascii="Arial" w:hAnsi="Arial"/>
-          <w:sz w:val="24"/>
-          <w:szCs w:val="24"/>
-        </w:rPr>
-      </w:r>
-    </w:p>
-    <w:p>
-      <w:pPr>
-        <w:pStyle w:val="Normal"/>
-        <w:bidi w:val="0"/>
-        <w:spacing w:before="0" w:after="57"/>
-        <w:jc w:val="left"/>
-        <w:rPr>
-          <w:rFonts w:ascii="Arial" w:hAnsi="Arial"/>
-          <w:b/>
-          <w:bCs/>
-          <w:sz w:val="24"/>
-          <w:szCs w:val="24"/>
-        </w:rPr>
-      </w:pPr>
-      <w:r>
-        <w:rPr>
-          <w:rFonts w:ascii="Arial" w:hAnsi="Arial"/>
-          <w:b/>
-          <w:bCs/>
-          <w:sz w:val="24"/>
-          <w:szCs w:val="24"/>
-        </w:rPr>
-        <w:t>RF15 — CADASTRAR PROPOSTA</w:t>
-      </w:r>
-    </w:p>
-    <w:p>
-      <w:pPr>
-        <w:pStyle w:val="Contedodatabela"/>
-        <w:widowControl w:val="false"/>
-        <w:bidi w:val="0"/>
-        <w:spacing w:before="0" w:after="57"/>
-        <w:jc w:val="left"/>
-        <w:rPr>
-          <w:rFonts w:ascii="Arial" w:hAnsi="Arial"/>
-          <w:sz w:val="24"/>
-          <w:szCs w:val="24"/>
-        </w:rPr>
-      </w:pPr>
-      <w:r>
-        <w:rPr>
-          <w:rFonts w:ascii="Arial" w:hAnsi="Arial"/>
-          <w:b w:val="false"/>
-          <w:bCs w:val="false"/>
-          <w:i w:val="false"/>
-          <w:iCs w:val="false"/>
-          <w:strike w:val="false"/>
-          <w:dstrike w:val="false"/>
-          <w:outline w:val="false"/>
-          <w:shadow w:val="false"/>
-          <w:color w:val="000000"/>
-          <w:sz w:val="24"/>
-          <w:szCs w:val="24"/>
-          <w:u w:val="none"/>
-        </w:rPr>
-        <w:t>O sistema deve permitir o cadastro de propostas. O usuário deve informar obrigatoriamente código da proposta, valor, data de geração, funcionário responsável, banco em que foi gerado e cliente a quem se destina a proposta, podendo informar opcionalmente, a data de pagamento.</w:t>
-      </w:r>
-    </w:p>
-    <w:p>
-      <w:pPr>
-        <w:pStyle w:val="Contedodatabela"/>
-        <w:widowControl w:val="false"/>
-        <w:bidi w:val="0"/>
-        <w:spacing w:before="0" w:after="57"/>
-        <w:jc w:val="left"/>
-        <w:rPr>
-          <w:rFonts w:ascii="Arial" w:hAnsi="Arial"/>
-          <w:sz w:val="24"/>
-          <w:szCs w:val="24"/>
-        </w:rPr>
-      </w:pPr>
-      <w:r>
-        <w:rPr>
-          <w:rFonts w:ascii="Arial" w:hAnsi="Arial"/>
-          <w:sz w:val="24"/>
-          <w:szCs w:val="24"/>
-        </w:rPr>
-      </w:r>
-    </w:p>
-    <w:p>
-      <w:pPr>
-        <w:pStyle w:val="Normal"/>
-        <w:bidi w:val="0"/>
-        <w:spacing w:before="0" w:after="57"/>
-        <w:jc w:val="left"/>
-        <w:rPr>
-          <w:rFonts w:ascii="Arial" w:hAnsi="Arial"/>
-          <w:b/>
-          <w:bCs/>
-          <w:sz w:val="24"/>
-          <w:szCs w:val="24"/>
-        </w:rPr>
-      </w:pPr>
-      <w:r>
-        <w:rPr>
-          <w:rFonts w:ascii="Arial" w:hAnsi="Arial"/>
-          <w:b/>
-          <w:bCs/>
-          <w:sz w:val="24"/>
-          <w:szCs w:val="24"/>
-        </w:rPr>
-        <w:t>RF16 — ALTERAR PROPOSTA</w:t>
-      </w:r>
-    </w:p>
-    <w:p>
-      <w:pPr>
-        <w:pStyle w:val="Contedodatabela"/>
-        <w:widowControl w:val="false"/>
-        <w:bidi w:val="0"/>
-        <w:spacing w:before="0" w:after="57"/>
-        <w:jc w:val="left"/>
-        <w:rPr>
-          <w:rFonts w:ascii="Arial" w:hAnsi="Arial"/>
-          <w:sz w:val="24"/>
-          <w:szCs w:val="24"/>
-        </w:rPr>
-      </w:pPr>
-      <w:r>
-        <w:rPr>
-          <w:rFonts w:ascii="Arial" w:hAnsi="Arial"/>
-          <w:b w:val="false"/>
-          <w:bCs w:val="false"/>
-          <w:i w:val="false"/>
-          <w:iCs w:val="false"/>
-          <w:strike w:val="false"/>
-          <w:dstrike w:val="false"/>
-          <w:outline w:val="false"/>
-          <w:shadow w:val="false"/>
-          <w:color w:val="000000"/>
-          <w:sz w:val="24"/>
-          <w:szCs w:val="24"/>
-          <w:u w:val="none"/>
-        </w:rPr>
-        <w:t>O sistema deve permitir alterar código, valor, data de geração e data de pagamento das propostas.</w:t>
-      </w:r>
-    </w:p>
-    <w:p>
-      <w:pPr>
-        <w:pStyle w:val="Contedodatabela"/>
-        <w:widowControl w:val="false"/>
-        <w:bidi w:val="0"/>
-        <w:spacing w:before="0" w:after="57"/>
-        <w:jc w:val="left"/>
-        <w:rPr>
-          <w:rFonts w:ascii="Arial" w:hAnsi="Arial"/>
-          <w:sz w:val="24"/>
-          <w:szCs w:val="24"/>
-        </w:rPr>
-      </w:pPr>
-      <w:r>
-        <w:rPr>
-          <w:rFonts w:ascii="Arial" w:hAnsi="Arial"/>
-          <w:sz w:val="24"/>
-          <w:szCs w:val="24"/>
-        </w:rPr>
-      </w:r>
-    </w:p>
-    <w:p>
-      <w:pPr>
-        <w:pStyle w:val="Normal"/>
-        <w:bidi w:val="0"/>
-        <w:spacing w:before="0" w:after="57"/>
-        <w:jc w:val="left"/>
-        <w:rPr>
-          <w:rFonts w:ascii="Arial" w:hAnsi="Arial"/>
-          <w:b/>
-          <w:bCs/>
-          <w:sz w:val="24"/>
-          <w:szCs w:val="24"/>
-        </w:rPr>
-      </w:pPr>
-      <w:r>
-        <w:rPr>
-          <w:rFonts w:ascii="Arial" w:hAnsi="Arial"/>
-          <w:b/>
-          <w:bCs/>
-          <w:sz w:val="24"/>
-          <w:szCs w:val="24"/>
-        </w:rPr>
-        <w:t>RF17 — BUSCAR PROPOSTA</w:t>
-      </w:r>
-    </w:p>
-    <w:p>
-      <w:pPr>
-        <w:pStyle w:val="Contedodatabela"/>
-        <w:widowControl w:val="false"/>
-        <w:bidi w:val="0"/>
-        <w:spacing w:before="0" w:after="57"/>
-        <w:jc w:val="left"/>
-        <w:rPr>
-          <w:rFonts w:ascii="Arial" w:hAnsi="Arial"/>
-          <w:sz w:val="24"/>
-          <w:szCs w:val="24"/>
-        </w:rPr>
-      </w:pPr>
-      <w:r>
-        <w:rPr>
-          <w:rFonts w:ascii="Arial" w:hAnsi="Arial"/>
-          <w:b w:val="false"/>
-          <w:bCs w:val="false"/>
-          <w:i w:val="false"/>
-          <w:iCs w:val="false"/>
-          <w:strike w:val="false"/>
-          <w:dstrike w:val="false"/>
-          <w:outline w:val="false"/>
-          <w:shadow w:val="false"/>
-          <w:color w:val="000000"/>
-          <w:sz w:val="24"/>
-          <w:szCs w:val="24"/>
-          <w:u w:val="none"/>
-        </w:rPr>
-        <w:t>O sistema deve permitir buscar as propostas usando como critério opcionais: código da proposta, nome do funcionário responsável e código do banco. A busca deve ter como critério obrigatório um intervalo de duas datas que deve ser referente à data de geração ou data de pagamento. Caso o código da proposta seja informado, as datas devem ser ignoradas na busca. A busca deve retornar código da proposta, valor, data de geração, data de pagamento, status, nome do funcionário, nome do banco, CPF do cliente e nome do cliente.</w:t>
-      </w:r>
-    </w:p>
-    <w:p>
-      <w:pPr>
-        <w:pStyle w:val="Contedodatabela"/>
-        <w:widowControl w:val="false"/>
-        <w:bidi w:val="0"/>
-        <w:spacing w:before="0" w:after="57"/>
-        <w:jc w:val="left"/>
-        <w:rPr>
-          <w:rFonts w:ascii="Arial" w:hAnsi="Arial"/>
-          <w:sz w:val="24"/>
-          <w:szCs w:val="24"/>
-        </w:rPr>
-      </w:pPr>
-      <w:r>
-        <w:rPr>
-          <w:rFonts w:ascii="Arial" w:hAnsi="Arial"/>
-          <w:sz w:val="24"/>
-          <w:szCs w:val="24"/>
-        </w:rPr>
-      </w:r>
-    </w:p>
-    <w:p>
-      <w:pPr>
-        <w:pStyle w:val="Normal"/>
-        <w:bidi w:val="0"/>
-        <w:spacing w:before="0" w:after="57"/>
-        <w:jc w:val="left"/>
-        <w:rPr>
-          <w:rFonts w:ascii="Arial" w:hAnsi="Arial"/>
-          <w:b/>
-          <w:bCs/>
-          <w:sz w:val="24"/>
-          <w:szCs w:val="24"/>
-        </w:rPr>
-      </w:pPr>
-      <w:r>
-        <w:rPr>
-          <w:rFonts w:ascii="Arial" w:hAnsi="Arial"/>
-          <w:b/>
-          <w:bCs/>
-          <w:sz w:val="24"/>
-          <w:szCs w:val="24"/>
-        </w:rPr>
-        <w:t>RF18 — CADASTRAR CLIENTE</w:t>
-      </w:r>
-    </w:p>
-    <w:p>
-      <w:pPr>
-        <w:pStyle w:val="Contedodatabela"/>
-        <w:widowControl w:val="false"/>
-        <w:bidi w:val="0"/>
-        <w:spacing w:before="0" w:after="57"/>
-        <w:jc w:val="left"/>
-        <w:rPr>
-          <w:rFonts w:ascii="Arial" w:hAnsi="Arial"/>
-          <w:sz w:val="24"/>
-          <w:szCs w:val="24"/>
-        </w:rPr>
-      </w:pPr>
-      <w:r>
-        <w:rPr>
-          <w:rFonts w:ascii="Arial" w:hAnsi="Arial"/>
-          <w:b w:val="false"/>
-          <w:bCs w:val="false"/>
-          <w:i w:val="false"/>
-          <w:iCs w:val="false"/>
-          <w:strike w:val="false"/>
-          <w:dstrike w:val="false"/>
-          <w:outline w:val="false"/>
-          <w:shadow w:val="false"/>
-          <w:color w:val="000000"/>
-          <w:sz w:val="24"/>
-          <w:szCs w:val="24"/>
-          <w:u w:val="none"/>
-        </w:rPr>
-        <w:t>O sistema deve permitir o cadastro de clientes. O usuário deve informar obrigatoriamente CPF, nome, telefone e data de nascimento do cliente.</w:t>
-      </w:r>
-    </w:p>
-    <w:p>
-      <w:pPr>
-        <w:pStyle w:val="Contedodatabela"/>
-        <w:widowControl w:val="false"/>
-        <w:bidi w:val="0"/>
-        <w:spacing w:before="0" w:after="57"/>
-        <w:jc w:val="left"/>
-        <w:rPr>
-          <w:rFonts w:ascii="Arial" w:hAnsi="Arial"/>
-          <w:sz w:val="24"/>
-          <w:szCs w:val="24"/>
-        </w:rPr>
-      </w:pPr>
-      <w:r>
-        <w:rPr>
-          <w:rFonts w:ascii="Arial" w:hAnsi="Arial"/>
-          <w:sz w:val="24"/>
-          <w:szCs w:val="24"/>
-        </w:rPr>
-      </w:r>
-    </w:p>
-    <w:p>
-      <w:pPr>
-        <w:pStyle w:val="Normal"/>
-        <w:bidi w:val="0"/>
-        <w:spacing w:before="0" w:after="57"/>
-        <w:jc w:val="left"/>
-        <w:rPr>
-          <w:rFonts w:ascii="Arial" w:hAnsi="Arial"/>
-          <w:b/>
-          <w:bCs/>
-          <w:sz w:val="24"/>
-          <w:szCs w:val="24"/>
-        </w:rPr>
-      </w:pPr>
-      <w:r>
-        <w:rPr>
-          <w:rFonts w:ascii="Arial" w:hAnsi="Arial"/>
-          <w:b/>
-          <w:bCs/>
-          <w:sz w:val="24"/>
-          <w:szCs w:val="24"/>
-        </w:rPr>
-        <w:t>RF19 — ALTERAR CLIENTE</w:t>
-      </w:r>
-    </w:p>
-    <w:p>
-      <w:pPr>
-        <w:pStyle w:val="Contedodatabela"/>
-        <w:widowControl w:val="false"/>
-        <w:bidi w:val="0"/>
-        <w:spacing w:before="0" w:after="57"/>
-        <w:jc w:val="left"/>
-        <w:rPr>
-          <w:rFonts w:ascii="Arial" w:hAnsi="Arial"/>
-          <w:sz w:val="24"/>
-          <w:szCs w:val="24"/>
-        </w:rPr>
-      </w:pPr>
-      <w:r>
-        <w:rPr>
-          <w:rFonts w:ascii="Arial" w:hAnsi="Arial"/>
-          <w:b w:val="false"/>
-          <w:bCs w:val="false"/>
-          <w:i w:val="false"/>
-          <w:iCs w:val="false"/>
-          <w:strike w:val="false"/>
-          <w:dstrike w:val="false"/>
-          <w:outline w:val="false"/>
-          <w:shadow w:val="false"/>
-          <w:color w:val="000000"/>
-          <w:sz w:val="24"/>
-          <w:szCs w:val="24"/>
-          <w:u w:val="none"/>
-        </w:rPr>
-        <w:t>O sistema deve permitir alterar CPF, nome, telefone e data de nascimento dos clientes.</w:t>
-      </w:r>
-    </w:p>
-    <w:p>
-      <w:pPr>
-        <w:pStyle w:val="Contedodatabela"/>
-        <w:widowControl w:val="false"/>
-        <w:bidi w:val="0"/>
-        <w:spacing w:before="0" w:after="57"/>
-        <w:jc w:val="left"/>
-        <w:rPr>
-          <w:rFonts w:ascii="Arial" w:hAnsi="Arial"/>
-          <w:sz w:val="24"/>
-          <w:szCs w:val="24"/>
-        </w:rPr>
-      </w:pPr>
-      <w:r>
-        <w:rPr>
-          <w:rFonts w:ascii="Arial" w:hAnsi="Arial"/>
-          <w:sz w:val="24"/>
-          <w:szCs w:val="24"/>
-        </w:rPr>
-      </w:r>
-    </w:p>
-    <w:p>
-      <w:pPr>
-        <w:pStyle w:val="Normal"/>
-        <w:bidi w:val="0"/>
-        <w:spacing w:before="0" w:after="57"/>
-        <w:jc w:val="left"/>
-        <w:rPr>
-          <w:rFonts w:ascii="Arial" w:hAnsi="Arial"/>
-          <w:b/>
-          <w:bCs/>
-          <w:sz w:val="24"/>
-          <w:szCs w:val="24"/>
-        </w:rPr>
-      </w:pPr>
-      <w:r>
-        <w:rPr>
-          <w:rFonts w:ascii="Arial" w:hAnsi="Arial"/>
-          <w:b/>
-          <w:bCs/>
-          <w:sz w:val="24"/>
-          <w:szCs w:val="24"/>
-        </w:rPr>
-        <w:t>RF20 — BUSCAR CLIENTE</w:t>
-      </w:r>
-    </w:p>
-    <w:p>
-      <w:pPr>
-        <w:pStyle w:val="Contedodatabela"/>
-        <w:widowControl w:val="false"/>
-        <w:bidi w:val="0"/>
-        <w:spacing w:before="0" w:after="57"/>
-        <w:jc w:val="left"/>
-        <w:rPr>
-          <w:rFonts w:ascii="Arial" w:hAnsi="Arial"/>
-          <w:sz w:val="24"/>
-          <w:szCs w:val="24"/>
-        </w:rPr>
-      </w:pPr>
-      <w:r>
-        <w:rPr>
-          <w:rFonts w:ascii="Arial" w:hAnsi="Arial"/>
-          <w:b w:val="false"/>
-          <w:bCs w:val="false"/>
-          <w:i w:val="false"/>
-          <w:iCs w:val="false"/>
-          <w:strike w:val="false"/>
-          <w:dstrike w:val="false"/>
-          <w:outline w:val="false"/>
-          <w:shadow w:val="false"/>
-          <w:color w:val="000000"/>
-          <w:sz w:val="24"/>
-          <w:szCs w:val="24"/>
-          <w:u w:val="none"/>
-        </w:rPr>
-        <w:t>O sistema deve permitir buscar clientes com os critérios: CPF, nome ou telefone. Caso nenhum critério seja informado, a busca deve retornar todos os clientes. A busca deve retornar CPF, nome, telefone e data de nascimento.</w:t>
+          <w:b w:val="false"/>
+          <w:bCs w:val="false"/>
+          <w:i w:val="false"/>
+          <w:iCs w:val="false"/>
+          <w:strike w:val="false"/>
+          <w:dstrike w:val="false"/>
+          <w:outline w:val="false"/>
+          <w:shadow w:val="false"/>
+          <w:color w:val="000000"/>
+          <w:sz w:val="24"/>
+          <w:szCs w:val="24"/>
+          <w:u w:val="none"/>
+        </w:rPr>
+        <w:t xml:space="preserve"> ou telefone </w:t>
+      </w:r>
+      <w:r>
+        <w:rPr>
+          <w:rFonts w:ascii="Arial" w:hAnsi="Arial"/>
+          <w:b w:val="false"/>
+          <w:bCs w:val="false"/>
+          <w:i w:val="false"/>
+          <w:iCs w:val="false"/>
+          <w:strike w:val="false"/>
+          <w:dstrike w:val="false"/>
+          <w:outline w:val="false"/>
+          <w:shadow w:val="false"/>
+          <w:color w:val="000000"/>
+          <w:sz w:val="24"/>
+          <w:szCs w:val="24"/>
+          <w:u w:val="none"/>
+        </w:rPr>
+        <w:t>parcial</w:t>
+      </w:r>
+      <w:r>
+        <w:rPr>
+          <w:rFonts w:ascii="Arial" w:hAnsi="Arial"/>
+          <w:b w:val="false"/>
+          <w:bCs w:val="false"/>
+          <w:i w:val="false"/>
+          <w:iCs w:val="false"/>
+          <w:strike w:val="false"/>
+          <w:dstrike w:val="false"/>
+          <w:outline w:val="false"/>
+          <w:shadow w:val="false"/>
+          <w:color w:val="000000"/>
+          <w:sz w:val="24"/>
+          <w:szCs w:val="24"/>
+          <w:u w:val="none"/>
+        </w:rPr>
+        <w:t xml:space="preserve">. Caso nenhum critério seja informado, a busca deve retornar todos os clientes. A busca deve retornar </w:t>
+      </w:r>
+      <w:r>
+        <w:rPr>
+          <w:rFonts w:ascii="Arial" w:hAnsi="Arial"/>
+          <w:b w:val="false"/>
+          <w:bCs w:val="false"/>
+          <w:i w:val="false"/>
+          <w:iCs w:val="false"/>
+          <w:strike w:val="false"/>
+          <w:dstrike w:val="false"/>
+          <w:outline w:val="false"/>
+          <w:shadow w:val="false"/>
+          <w:color w:val="000000"/>
+          <w:sz w:val="24"/>
+          <w:szCs w:val="24"/>
+          <w:u w:val="none"/>
+        </w:rPr>
+        <w:t>id,</w:t>
+      </w:r>
+      <w:r>
+        <w:rPr>
+          <w:rFonts w:ascii="Arial" w:hAnsi="Arial"/>
+          <w:b w:val="false"/>
+          <w:bCs w:val="false"/>
+          <w:i w:val="false"/>
+          <w:iCs w:val="false"/>
+          <w:strike w:val="false"/>
+          <w:dstrike w:val="false"/>
+          <w:outline w:val="false"/>
+          <w:shadow w:val="false"/>
+          <w:color w:val="000000"/>
+          <w:sz w:val="24"/>
+          <w:szCs w:val="24"/>
+          <w:u w:val="none"/>
+        </w:rPr>
+        <w:t xml:space="preserve"> CPF, nome, telefone e data de nascimento.</w:t>
       </w:r>
     </w:p>
     <w:p>

</xml_diff>

<commit_message>
Criação de dto, mapper, repository e service de funcionários
</commit_message>
<xml_diff>
--- a/documents/requisitos de software.docx
+++ b/documents/requisitos de software.docx
@@ -334,7 +334,43 @@
           <w:szCs w:val="24"/>
           <w:u w:val="none"/>
         </w:rPr>
-        <w:t>O sistema deve permitir buscar os funcionários de acordo com os critérios: nome ou CPF. Caso nenhum critério seja informado, a busca deve retornar todos os funcionários. A busca deve retornar id, CPF, nome do funcionário, nome de usuário, tipo de usuário e equipe.</w:t>
+        <w:t xml:space="preserve">O sistema deve permitir buscar os funcionários de acordo com os critérios: nome </w:t>
+      </w:r>
+      <w:r>
+        <w:rPr>
+          <w:rFonts w:ascii="Arial" w:hAnsi="Arial"/>
+          <w:b w:val="false"/>
+          <w:bCs w:val="false"/>
+          <w:i w:val="false"/>
+          <w:iCs w:val="false"/>
+          <w:strike w:val="false"/>
+          <w:dstrike w:val="false"/>
+          <w:outline w:val="false"/>
+          <w:shadow w:val="false"/>
+          <w:color w:val="000000"/>
+          <w:sz w:val="24"/>
+          <w:szCs w:val="24"/>
+          <w:u w:val="none"/>
+        </w:rPr>
+        <w:t>parcial</w:t>
+      </w:r>
+      <w:r>
+        <w:rPr>
+          <w:rFonts w:ascii="Arial" w:hAnsi="Arial"/>
+          <w:b w:val="false"/>
+          <w:bCs w:val="false"/>
+          <w:i w:val="false"/>
+          <w:iCs w:val="false"/>
+          <w:strike w:val="false"/>
+          <w:dstrike w:val="false"/>
+          <w:outline w:val="false"/>
+          <w:shadow w:val="false"/>
+          <w:color w:val="000000"/>
+          <w:sz w:val="24"/>
+          <w:szCs w:val="24"/>
+          <w:u w:val="none"/>
+        </w:rPr>
+        <w:t xml:space="preserve"> ou CPF. Caso nenhum critério seja informado, a busca deve retornar todos os funcionários. A busca deve retornar id, CPF, nome do funcionário, nome de usuário, tipo de usuário e equipe.</w:t>
       </w:r>
     </w:p>
     <w:p>
@@ -1669,115 +1705,7 @@
           <w:szCs w:val="24"/>
           <w:u w:val="none"/>
         </w:rPr>
-        <w:t xml:space="preserve">O sistema deve permitir buscar clientes com os critérios: CPF, nome </w:t>
-      </w:r>
-      <w:r>
-        <w:rPr>
-          <w:rFonts w:ascii="Arial" w:hAnsi="Arial"/>
-          <w:b w:val="false"/>
-          <w:bCs w:val="false"/>
-          <w:i w:val="false"/>
-          <w:iCs w:val="false"/>
-          <w:strike w:val="false"/>
-          <w:dstrike w:val="false"/>
-          <w:outline w:val="false"/>
-          <w:shadow w:val="false"/>
-          <w:color w:val="000000"/>
-          <w:sz w:val="24"/>
-          <w:szCs w:val="24"/>
-          <w:u w:val="none"/>
-        </w:rPr>
-        <w:t>parcial</w:t>
-      </w:r>
-      <w:r>
-        <w:rPr>
-          <w:rFonts w:ascii="Arial" w:hAnsi="Arial"/>
-          <w:b w:val="false"/>
-          <w:bCs w:val="false"/>
-          <w:i w:val="false"/>
-          <w:iCs w:val="false"/>
-          <w:strike w:val="false"/>
-          <w:dstrike w:val="false"/>
-          <w:outline w:val="false"/>
-          <w:shadow w:val="false"/>
-          <w:color w:val="000000"/>
-          <w:sz w:val="24"/>
-          <w:szCs w:val="24"/>
-          <w:u w:val="none"/>
-        </w:rPr>
-        <w:t xml:space="preserve"> ou telefone </w:t>
-      </w:r>
-      <w:r>
-        <w:rPr>
-          <w:rFonts w:ascii="Arial" w:hAnsi="Arial"/>
-          <w:b w:val="false"/>
-          <w:bCs w:val="false"/>
-          <w:i w:val="false"/>
-          <w:iCs w:val="false"/>
-          <w:strike w:val="false"/>
-          <w:dstrike w:val="false"/>
-          <w:outline w:val="false"/>
-          <w:shadow w:val="false"/>
-          <w:color w:val="000000"/>
-          <w:sz w:val="24"/>
-          <w:szCs w:val="24"/>
-          <w:u w:val="none"/>
-        </w:rPr>
-        <w:t>parcial</w:t>
-      </w:r>
-      <w:r>
-        <w:rPr>
-          <w:rFonts w:ascii="Arial" w:hAnsi="Arial"/>
-          <w:b w:val="false"/>
-          <w:bCs w:val="false"/>
-          <w:i w:val="false"/>
-          <w:iCs w:val="false"/>
-          <w:strike w:val="false"/>
-          <w:dstrike w:val="false"/>
-          <w:outline w:val="false"/>
-          <w:shadow w:val="false"/>
-          <w:color w:val="000000"/>
-          <w:sz w:val="24"/>
-          <w:szCs w:val="24"/>
-          <w:u w:val="none"/>
-        </w:rPr>
-        <w:t xml:space="preserve">. Caso nenhum critério seja informado, a busca deve retornar todos os clientes. A busca deve retornar </w:t>
-      </w:r>
-      <w:r>
-        <w:rPr>
-          <w:rFonts w:ascii="Arial" w:hAnsi="Arial"/>
-          <w:b w:val="false"/>
-          <w:bCs w:val="false"/>
-          <w:i w:val="false"/>
-          <w:iCs w:val="false"/>
-          <w:strike w:val="false"/>
-          <w:dstrike w:val="false"/>
-          <w:outline w:val="false"/>
-          <w:shadow w:val="false"/>
-          <w:color w:val="000000"/>
-          <w:sz w:val="24"/>
-          <w:szCs w:val="24"/>
-          <w:u w:val="none"/>
-        </w:rPr>
-        <w:t>id,</w:t>
-      </w:r>
-      <w:r>
-        <w:rPr>
-          <w:rFonts w:ascii="Arial" w:hAnsi="Arial"/>
-          <w:b w:val="false"/>
-          <w:bCs w:val="false"/>
-          <w:i w:val="false"/>
-          <w:iCs w:val="false"/>
-          <w:strike w:val="false"/>
-          <w:dstrike w:val="false"/>
-          <w:outline w:val="false"/>
-          <w:shadow w:val="false"/>
-          <w:color w:val="000000"/>
-          <w:sz w:val="24"/>
-          <w:szCs w:val="24"/>
-          <w:u w:val="none"/>
-        </w:rPr>
-        <w:t xml:space="preserve"> CPF, nome, telefone e data de nascimento.</w:t>
+        <w:t>O sistema deve permitir buscar clientes com os critérios: CPF, nome parcial ou telefone parcial. Caso nenhum critério seja informado, a busca deve retornar todos os clientes. A busca deve retornar id, CPF, nome, telefone e data de nascimento.</w:t>
       </w:r>
     </w:p>
     <w:p>

</xml_diff>

<commit_message>
Exportação de dados para arquivos csv
</commit_message>
<xml_diff>
--- a/documents/requisitos de software.docx
+++ b/documents/requisitos de software.docx
@@ -134,27 +134,7 @@
           <w:u w:val="none"/>
           <w:lang w:val="pt-BR" w:eastAsia="zh-CN" w:bidi="hi-IN"/>
         </w:rPr>
-        <w:t xml:space="preserve">O sistema deve permitir o cadastro de funcionários. O usuário deve informar obrigatoriamente CPF e nome, podendo opcionalmente informar uma equipe. </w:t>
-      </w:r>
-      <w:r>
-        <w:rPr>
-          <w:rFonts w:eastAsia="NSimSun" w:cs="Arial" w:ascii="Arial" w:hAnsi="Arial"/>
-          <w:b w:val="false"/>
-          <w:bCs w:val="false"/>
-          <w:i w:val="false"/>
-          <w:iCs w:val="false"/>
-          <w:strike w:val="false"/>
-          <w:dstrike w:val="false"/>
-          <w:outline w:val="false"/>
-          <w:shadow w:val="false"/>
-          <w:color w:val="000000"/>
-          <w:kern w:val="2"/>
-          <w:sz w:val="24"/>
-          <w:szCs w:val="24"/>
-          <w:u w:val="none"/>
-          <w:lang w:val="pt-BR" w:eastAsia="zh-CN" w:bidi="hi-IN"/>
-        </w:rPr>
-        <w:t>O CPF é um campo único.</w:t>
+        <w:t>O sistema deve permitir o cadastro de funcionários. O usuário deve informar obrigatoriamente CPF e nome, podendo opcionalmente informar uma equipe. O CPF é um campo único.</w:t>
       </w:r>
     </w:p>
     <w:p>
@@ -432,25 +412,7 @@
           <w:szCs w:val="24"/>
           <w:u w:val="none"/>
         </w:rPr>
-        <w:t xml:space="preserve">O sistema deve permitir o cadastro de usuários para os funcionários. Após selecionar o funcionário, deve ser informado o nome de usuário, senha e tipo de usuário. </w:t>
-      </w:r>
-      <w:r>
-        <w:rPr>
-          <w:rFonts w:ascii="Arial" w:hAnsi="Arial"/>
-          <w:b w:val="false"/>
-          <w:bCs w:val="false"/>
-          <w:i w:val="false"/>
-          <w:iCs w:val="false"/>
-          <w:strike w:val="false"/>
-          <w:dstrike w:val="false"/>
-          <w:outline w:val="false"/>
-          <w:shadow w:val="false"/>
-          <w:color w:val="000000"/>
-          <w:sz w:val="24"/>
-          <w:szCs w:val="24"/>
-          <w:u w:val="none"/>
-        </w:rPr>
-        <w:t>O nome de usuário é um campo único e cada funcionário deve ter no máximo um usuário.</w:t>
+        <w:t>O sistema deve permitir o cadastro de usuários para os funcionários. Após selecionar o funcionário, deve ser informado o nome de usuário, senha e tipo de usuário. O nome de usuário é um campo único e cada funcionário deve ter no máximo um usuário.</w:t>
       </w:r>
     </w:p>
     <w:p>
@@ -1095,25 +1057,7 @@
           <w:szCs w:val="24"/>
           <w:u w:val="none"/>
         </w:rPr>
-        <w:t xml:space="preserve">O sistema deve permitir o cadastro de bancos. O usuário deve informar obrigatoriamente o código do banco (COMPE) e o nome do banco. </w:t>
-      </w:r>
-      <w:r>
-        <w:rPr>
-          <w:rFonts w:ascii="Arial" w:hAnsi="Arial"/>
-          <w:b w:val="false"/>
-          <w:bCs w:val="false"/>
-          <w:i w:val="false"/>
-          <w:iCs w:val="false"/>
-          <w:strike w:val="false"/>
-          <w:dstrike w:val="false"/>
-          <w:outline w:val="false"/>
-          <w:shadow w:val="false"/>
-          <w:color w:val="000000"/>
-          <w:sz w:val="24"/>
-          <w:szCs w:val="24"/>
-          <w:u w:val="none"/>
-        </w:rPr>
-        <w:t>O código do banco é um valor único.</w:t>
+        <w:t>O sistema deve permitir o cadastro de bancos. O usuário deve informar obrigatoriamente o código do banco (COMPE) e o nome do banco. O código do banco é um valor único.</w:t>
       </w:r>
     </w:p>
     <w:p>
@@ -1569,25 +1513,7 @@
           <w:szCs w:val="24"/>
           <w:u w:val="none"/>
         </w:rPr>
-        <w:t xml:space="preserve">O sistema deve permitir o cadastro de clientes. O usuário deve informar obrigatoriamente CPF, nome, telefone e data de nascimento do cliente. </w:t>
-      </w:r>
-      <w:r>
-        <w:rPr>
-          <w:rFonts w:ascii="Arial" w:hAnsi="Arial"/>
-          <w:b w:val="false"/>
-          <w:bCs w:val="false"/>
-          <w:i w:val="false"/>
-          <w:iCs w:val="false"/>
-          <w:strike w:val="false"/>
-          <w:dstrike w:val="false"/>
-          <w:outline w:val="false"/>
-          <w:shadow w:val="false"/>
-          <w:color w:val="000000"/>
-          <w:sz w:val="24"/>
-          <w:szCs w:val="24"/>
-          <w:u w:val="none"/>
-        </w:rPr>
-        <w:t>O CPF é um campo único.</w:t>
+        <w:t>O sistema deve permitir o cadastro de clientes. O usuário deve informar obrigatoriamente CPF, nome, telefone e data de nascimento do cliente. O CPF é um campo único.</w:t>
       </w:r>
     </w:p>
     <w:p>
@@ -1744,6 +1670,27 @@
           <w:u w:val="none"/>
         </w:rPr>
         <w:t>O sistema deve permitir buscar clientes com os critérios: CPF, nome parcial ou telefone parcial. Caso nenhum critério seja informado, a busca deve retornar todos os clientes. A busca deve retornar id, CPF, nome, telefone e data de nascimento.</w:t>
+      </w:r>
+    </w:p>
+    <w:p>
+      <w:pPr>
+        <w:pStyle w:val="Contedodatabela"/>
+        <w:widowControl w:val="false"/>
+        <w:bidi w:val="0"/>
+        <w:spacing w:before="0" w:after="57"/>
+        <w:jc w:val="left"/>
+        <w:rPr>
+          <w:rFonts w:ascii="Arial" w:hAnsi="Arial"/>
+          <w:sz w:val="24"/>
+          <w:szCs w:val="24"/>
+        </w:rPr>
+      </w:pPr>
+      <w:r>
+        <w:rPr>
+          <w:rFonts w:ascii="Arial" w:hAnsi="Arial"/>
+          <w:sz w:val="24"/>
+          <w:szCs w:val="24"/>
+        </w:rPr>
       </w:r>
     </w:p>
     <w:p>

</xml_diff>